<commit_message>
added ehw code to modeling.ipynb
</commit_message>
<xml_diff>
--- a/230/230_project_writeup.docx
+++ b/230/230_project_writeup.docx
@@ -33,227 +33,63 @@
     <w:p>
       <w:pPr>
         <w:pStyle w:val="Abstract"/>
+        <w:rPr>
+          <w:sz w:val="20"/>
+          <w:szCs w:val="20"/>
+        </w:rPr>
       </w:pPr>
       <w:r>
         <w:rPr>
           <w:i/>
           <w:color w:val="000000" w:themeColor="text1"/>
+          <w:sz w:val="20"/>
+          <w:szCs w:val="20"/>
         </w:rPr>
         <w:t>Abstract</w:t>
       </w:r>
       <w:r>
         <w:rPr>
           <w:color w:val="000000" w:themeColor="text1"/>
-        </w:rPr>
-        <w:t xml:space="preserve">—We recreate the study of statistical significance testing within the context of neural networks. This research was produced by Dennis Ulmer, Christian </w:t>
-      </w:r>
-      <w:proofErr w:type="spellStart"/>
+          <w:sz w:val="20"/>
+          <w:szCs w:val="20"/>
+        </w:rPr>
+        <w:t>—</w:t>
+      </w:r>
       <w:r>
         <w:rPr>
           <w:color w:val="000000" w:themeColor="text1"/>
-        </w:rPr>
-        <w:t>Hardmeier</w:t>
-      </w:r>
-      <w:proofErr w:type="spellEnd"/>
-      <w:r>
-        <w:rPr>
-          <w:color w:val="000000" w:themeColor="text1"/>
-        </w:rPr>
-        <w:t xml:space="preserve">, and </w:t>
-      </w:r>
-      <w:proofErr w:type="spellStart"/>
-      <w:r>
-        <w:rPr>
-          <w:color w:val="000000" w:themeColor="text1"/>
-        </w:rPr>
-        <w:t>Jes</w:t>
-      </w:r>
-      <w:proofErr w:type="spellEnd"/>
-      <w:r>
-        <w:rPr>
-          <w:color w:val="000000" w:themeColor="text1"/>
+          <w:sz w:val="20"/>
+          <w:szCs w:val="20"/>
+        </w:rPr>
+        <w:t>This research paper aims to explore the factors that affect life expectancy using linear models. The study utilizes a real-world dataset to derive insights and conclusions based on the techniques learned in class. The analysis goes beyond interpreting coefficient results from a multilinear regression model and provides an in-depth study of the factors that impact life expectancy.</w:t>
+      </w:r>
+      <w:r>
+        <w:rPr>
+          <w:sz w:val="20"/>
+          <w:szCs w:val="20"/>
         </w:rPr>
         <w:t xml:space="preserve"> </w:t>
       </w:r>
-      <w:proofErr w:type="spellStart"/>
-      <w:r>
-        <w:rPr>
-          <w:color w:val="000000" w:themeColor="text1"/>
-        </w:rPr>
-        <w:t>Frellsen</w:t>
-      </w:r>
-      <w:proofErr w:type="spellEnd"/>
-      <w:r>
-        <w:rPr>
-          <w:color w:val="000000" w:themeColor="text1"/>
-        </w:rPr>
-        <w:t xml:space="preserve"> with a paper titled “Deep Significance – Easy and Meaningful Statistical Significance Testing in the Age of Neural Networks”</w:t>
-      </w:r>
-      <w:r>
-        <w:rPr>
-          <w:color w:val="000000" w:themeColor="text1"/>
-        </w:rPr>
-        <w:t xml:space="preserve"> ICLR (2022) </w:t>
-      </w:r>
-      <w:r>
-        <w:rPr>
-          <w:i/>
-          <w:iCs/>
-          <w:color w:val="000000" w:themeColor="text1"/>
-        </w:rPr>
-        <w:t>[1].</w:t>
-      </w:r>
-      <w:r>
-        <w:rPr>
-          <w:color w:val="000000" w:themeColor="text1"/>
-        </w:rPr>
-        <w:t xml:space="preserve"> The authors comment on the lack of statistically rigorous testing within the rapidly expanding field of deep learning. To rectify this</w:t>
-      </w:r>
-      <w:r>
-        <w:rPr>
-          <w:color w:val="000000" w:themeColor="text1"/>
-        </w:rPr>
-        <w:t>,</w:t>
-      </w:r>
-      <w:r>
-        <w:rPr>
-          <w:color w:val="000000" w:themeColor="text1"/>
-        </w:rPr>
-        <w:t xml:space="preserve"> they provide a</w:t>
-      </w:r>
-      <w:r>
-        <w:rPr>
-          <w:color w:val="000000" w:themeColor="text1"/>
-        </w:rPr>
-        <w:t xml:space="preserve"> Python package for implementing a </w:t>
-      </w:r>
-      <w:r>
-        <w:rPr>
-          <w:color w:val="000000" w:themeColor="text1"/>
-        </w:rPr>
-        <w:t xml:space="preserve">novel and powerful significance test called </w:t>
-      </w:r>
-      <w:r>
-        <w:rPr>
-          <w:i/>
-          <w:iCs/>
-          <w:color w:val="000000" w:themeColor="text1"/>
-        </w:rPr>
-        <w:t xml:space="preserve">Almost Stochastic Order </w:t>
-      </w:r>
-      <w:r>
-        <w:rPr>
-          <w:color w:val="000000" w:themeColor="text1"/>
-        </w:rPr>
-        <w:t>(ASO).</w:t>
-      </w:r>
-      <w:r>
-        <w:rPr>
-          <w:i/>
-          <w:color w:val="000000" w:themeColor="text1"/>
-        </w:rPr>
-        <w:t xml:space="preserve"> </w:t>
-      </w:r>
-      <w:r>
-        <w:rPr>
-          <w:color w:val="000000" w:themeColor="text1"/>
-        </w:rPr>
-        <w:t xml:space="preserve">Here, we will </w:t>
-      </w:r>
-      <w:r>
-        <w:rPr>
-          <w:color w:val="000000" w:themeColor="text1"/>
-        </w:rPr>
-        <w:t xml:space="preserve">revisit the ASO statistic and </w:t>
-      </w:r>
-      <w:r>
-        <w:rPr>
-          <w:color w:val="000000" w:themeColor="text1"/>
-        </w:rPr>
-        <w:t xml:space="preserve">compare </w:t>
-      </w:r>
-      <w:r>
-        <w:rPr>
-          <w:color w:val="000000" w:themeColor="text1"/>
-        </w:rPr>
-        <w:t xml:space="preserve">it to </w:t>
-      </w:r>
-      <w:r>
-        <w:rPr>
-          <w:color w:val="000000" w:themeColor="text1"/>
-        </w:rPr>
-        <w:t xml:space="preserve">a variety of </w:t>
-      </w:r>
-      <w:r>
-        <w:rPr>
-          <w:color w:val="000000" w:themeColor="text1"/>
-        </w:rPr>
-        <w:t>well-established significance</w:t>
-      </w:r>
-      <w:r>
-        <w:rPr>
-          <w:color w:val="000000" w:themeColor="text1"/>
-        </w:rPr>
-        <w:t xml:space="preserve"> tests across numerous scenarios to illustrate the usefulness of </w:t>
-      </w:r>
-      <w:r>
-        <w:rPr>
-          <w:color w:val="000000" w:themeColor="text1"/>
-        </w:rPr>
-        <w:t xml:space="preserve">ASO and </w:t>
-      </w:r>
-      <w:r>
-        <w:rPr>
-          <w:color w:val="000000" w:themeColor="text1"/>
-        </w:rPr>
-        <w:t xml:space="preserve">statistical testing </w:t>
-      </w:r>
-      <w:r>
-        <w:rPr>
-          <w:color w:val="000000" w:themeColor="text1"/>
-        </w:rPr>
-        <w:t xml:space="preserve">in general </w:t>
-      </w:r>
-      <w:r>
-        <w:rPr>
-          <w:color w:val="000000" w:themeColor="text1"/>
-        </w:rPr>
-        <w:t xml:space="preserve">under machine learning architectures including a simulation study using convolutional neural networks (CNNs) and multi-layer </w:t>
-      </w:r>
-      <w:proofErr w:type="spellStart"/>
-      <w:r>
-        <w:rPr>
-          <w:color w:val="000000" w:themeColor="text1"/>
-        </w:rPr>
-        <w:t>perceptrons</w:t>
-      </w:r>
-      <w:proofErr w:type="spellEnd"/>
-      <w:r>
-        <w:rPr>
-          <w:color w:val="000000" w:themeColor="text1"/>
-        </w:rPr>
-        <w:t xml:space="preserve"> (MLPs).</w:t>
-      </w:r>
-    </w:p>
-    <w:p>
-      <w:pPr>
-        <w:pStyle w:val="Abstract"/>
-      </w:pPr>
-      <w:r>
-        <w:t xml:space="preserve"> </w:t>
-      </w:r>
     </w:p>
     <w:p>
       <w:pPr>
         <w:pStyle w:val="Heading1"/>
-      </w:pPr>
-      <w:r>
+        <w:rPr>
+          <w:sz w:val="22"/>
+          <w:szCs w:val="22"/>
+        </w:rPr>
+      </w:pPr>
+      <w:r>
+        <w:rPr>
+          <w:sz w:val="22"/>
+          <w:szCs w:val="22"/>
+        </w:rPr>
         <w:t>I</w:t>
       </w:r>
       <w:r>
         <w:rPr>
-          <w:sz w:val="16"/>
-          <w:szCs w:val="16"/>
+          <w:sz w:val="18"/>
+          <w:szCs w:val="18"/>
         </w:rPr>
         <w:t>NTRODUCTION</w:t>
       </w:r>
@@ -268,8 +104,8 @@
         <w:rPr>
           <w:smallCaps/>
           <w:position w:val="-3"/>
-          <w:sz w:val="56"/>
-          <w:szCs w:val="56"/>
+          <w:sz w:val="52"/>
+          <w:szCs w:val="52"/>
         </w:rPr>
       </w:pPr>
       <w:r>
@@ -278,90 +114,921 @@
           <w:sz w:val="56"/>
           <w:szCs w:val="56"/>
         </w:rPr>
-        <w:t>W</w:t>
-      </w:r>
+        <w:t>T</w:t>
+      </w:r>
+    </w:p>
+    <w:p>
+      <w:pPr>
+        <w:pStyle w:val="Text"/>
+        <w:rPr>
+          <w:sz w:val="22"/>
+          <w:szCs w:val="22"/>
+        </w:rPr>
+      </w:pPr>
+      <w:r>
+        <w:rPr>
+          <w:smallCaps/>
+          <w:sz w:val="22"/>
+          <w:szCs w:val="22"/>
+        </w:rPr>
+        <w:t>h</w:t>
+      </w:r>
+      <w:r>
+        <w:rPr>
+          <w:smallCaps/>
+          <w:sz w:val="22"/>
+          <w:szCs w:val="22"/>
+        </w:rPr>
+        <w:t>is</w:t>
+      </w:r>
+      <w:r>
+        <w:rPr>
+          <w:sz w:val="22"/>
+          <w:szCs w:val="22"/>
+        </w:rPr>
+        <w:t xml:space="preserve"> </w:t>
+      </w:r>
+      <w:r>
+        <w:rPr>
+          <w:sz w:val="22"/>
+          <w:szCs w:val="22"/>
+        </w:rPr>
+        <w:t>study begins by exploring the data using descriptive statistics and visualization techniques. Then, various linear models are developed to examine the relationship between life expectancy and several independent variables. The models are evaluated using diagnostic tools such as residual analysis, Cook's distance, and variance inflation factor (VIF) to ensure their validity and reliability.</w:t>
+      </w:r>
+    </w:p>
+    <w:p>
+      <w:pPr>
+        <w:pStyle w:val="Text"/>
+        <w:rPr>
+          <w:sz w:val="22"/>
+          <w:szCs w:val="22"/>
+        </w:rPr>
+      </w:pPr>
+    </w:p>
+    <w:p>
+      <w:pPr>
+        <w:pStyle w:val="Text"/>
+        <w:rPr>
+          <w:sz w:val="22"/>
+          <w:szCs w:val="22"/>
+        </w:rPr>
+      </w:pPr>
+      <w:r>
+        <w:rPr>
+          <w:sz w:val="22"/>
+          <w:szCs w:val="22"/>
+        </w:rPr>
+        <w:t xml:space="preserve">In addition to traditional linear models, the study also employs </w:t>
+      </w:r>
+      <w:r>
+        <w:rPr>
+          <w:sz w:val="22"/>
+          <w:szCs w:val="22"/>
+        </w:rPr>
+        <w:t xml:space="preserve">more </w:t>
+      </w:r>
+      <w:r>
+        <w:rPr>
+          <w:sz w:val="22"/>
+          <w:szCs w:val="22"/>
+        </w:rPr>
+        <w:t xml:space="preserve">advanced techniques such as </w:t>
+      </w:r>
+      <w:r>
+        <w:rPr>
+          <w:sz w:val="22"/>
+          <w:szCs w:val="22"/>
+        </w:rPr>
+        <w:t>heteroskedastic coefficient estimation</w:t>
+      </w:r>
+      <w:r>
+        <w:rPr>
+          <w:sz w:val="22"/>
+          <w:szCs w:val="22"/>
+        </w:rPr>
+        <w:t>, interaction effects, and regularization methods to gain deeper insights into the factors that affect life expectancy. The results of the analysis provide a comprehensive understanding of the complex relationship between life expectancy and various socio-economic, demographic, and health-related factors.</w:t>
+      </w:r>
+    </w:p>
+    <w:p>
+      <w:pPr>
+        <w:pStyle w:val="Text"/>
+        <w:rPr>
+          <w:sz w:val="22"/>
+          <w:szCs w:val="22"/>
+        </w:rPr>
+      </w:pPr>
     </w:p>
     <w:p>
       <w:pPr>
         <w:pStyle w:val="Text"/>
         <w:ind w:firstLine="0"/>
-      </w:pPr>
-      <w:r>
-        <w:rPr>
-          <w:smallCaps/>
-        </w:rPr>
-        <w:t>hen</w:t>
-      </w:r>
-      <w:r>
-        <w:t xml:space="preserve"> choosing between two different machine learning architectures, the industry standard uses a single </w:t>
+        <w:rPr>
+          <w:sz w:val="22"/>
+          <w:szCs w:val="22"/>
+        </w:rPr>
+      </w:pPr>
+      <w:r>
+        <w:rPr>
+          <w:sz w:val="22"/>
+          <w:szCs w:val="22"/>
+        </w:rPr>
+        <w:t xml:space="preserve">This research paper showcases the importance of using advanced linear modeling techniques to conduct in-depth analyses of real-world data. The study contributes to the existing literature on factors that impact life expectancy and provides valuable insights for policymakers and public health </w:t>
+      </w:r>
+      <w:proofErr w:type="spellStart"/>
+      <w:proofErr w:type="gramStart"/>
+      <w:r>
+        <w:rPr>
+          <w:sz w:val="22"/>
+          <w:szCs w:val="22"/>
+        </w:rPr>
+        <w:t>practitioners.</w:t>
+      </w:r>
+      <w:r>
+        <w:rPr>
+          <w:sz w:val="22"/>
+          <w:szCs w:val="22"/>
+        </w:rPr>
+        <w:t>Project</w:t>
+      </w:r>
+      <w:proofErr w:type="spellEnd"/>
+      <w:proofErr w:type="gramEnd"/>
+      <w:r>
+        <w:rPr>
+          <w:sz w:val="22"/>
+          <w:szCs w:val="22"/>
+        </w:rPr>
+        <w:t xml:space="preserve"> Goals</w:t>
+      </w:r>
+    </w:p>
+    <w:p>
+      <w:pPr>
+        <w:pStyle w:val="Heading2"/>
+        <w:rPr>
+          <w:sz w:val="22"/>
+          <w:szCs w:val="22"/>
+        </w:rPr>
+      </w:pPr>
+      <w:r>
+        <w:rPr>
+          <w:sz w:val="22"/>
+          <w:szCs w:val="22"/>
+        </w:rPr>
+        <w:t>Data</w:t>
+      </w:r>
+      <w:r>
+        <w:rPr>
+          <w:sz w:val="22"/>
+          <w:szCs w:val="22"/>
+        </w:rPr>
+        <w:t xml:space="preserve"> (Imputation techniques, transformations</w:t>
+      </w:r>
+    </w:p>
+    <w:p>
+      <w:r>
+        <w:t xml:space="preserve">We use a dataset that is a combination of life expectancy data provided by GHO (Global Health Observatory) and UNESCO (United Nations Educational Scientific and Culture Organization). </w:t>
+      </w:r>
+      <w:r>
+        <w:t xml:space="preserve">The data has life expectancy information about every country for every year from 2000 until 2015. There are around 30 potential predictors. </w:t>
+      </w:r>
+      <w:r>
+        <w:t xml:space="preserve">Our target variable </w:t>
+      </w:r>
+      <w:r>
+        <w:t>“</w:t>
+      </w:r>
+      <w:proofErr w:type="spellStart"/>
+      <w:r>
+        <w:t>life_expect</w:t>
+      </w:r>
+      <w:proofErr w:type="spellEnd"/>
+      <w:r>
+        <w:t>”</w:t>
+      </w:r>
+      <w:r>
+        <w:t xml:space="preserve"> is </w:t>
+      </w:r>
+      <w:r>
+        <w:t>the life expectancy at birth in years</w:t>
+      </w:r>
+      <w:r>
+        <w:t xml:space="preserve">. We use a variety of imputation techniques to obtain 3 datasets. With some initial EDA we inspect the distributions and correlations of our feature variables to understand which features should be left out or transformed logarithmically. </w:t>
+      </w:r>
+    </w:p>
+    <w:p>
+      <w:pPr>
+        <w:pStyle w:val="Heading2"/>
+        <w:rPr>
+          <w:sz w:val="22"/>
+          <w:szCs w:val="22"/>
+        </w:rPr>
+      </w:pPr>
+      <w:r>
+        <w:rPr>
+          <w:sz w:val="22"/>
+          <w:szCs w:val="22"/>
+        </w:rPr>
+        <w:t>Analysis Topics</w:t>
+      </w:r>
+      <w:r>
+        <w:rPr>
+          <w:sz w:val="22"/>
+          <w:szCs w:val="22"/>
+        </w:rPr>
+        <w:t xml:space="preserve"> (</w:t>
+      </w:r>
+      <w:r>
+        <w:rPr>
+          <w:sz w:val="22"/>
+          <w:szCs w:val="22"/>
+        </w:rPr>
+        <w:t xml:space="preserve">OLS, </w:t>
+      </w:r>
+      <w:r>
+        <w:rPr>
+          <w:sz w:val="22"/>
+          <w:szCs w:val="22"/>
+        </w:rPr>
+        <w:t xml:space="preserve">model selection, feature selection, </w:t>
+      </w:r>
+      <w:proofErr w:type="spellStart"/>
+      <w:r>
+        <w:rPr>
+          <w:sz w:val="22"/>
+          <w:szCs w:val="22"/>
+        </w:rPr>
+        <w:t>aic</w:t>
+      </w:r>
+      <w:proofErr w:type="spellEnd"/>
+      <w:r>
+        <w:rPr>
+          <w:sz w:val="22"/>
+          <w:szCs w:val="22"/>
+        </w:rPr>
+        <w:t xml:space="preserve">, </w:t>
+      </w:r>
+      <w:proofErr w:type="spellStart"/>
+      <w:r>
+        <w:rPr>
+          <w:sz w:val="22"/>
+          <w:szCs w:val="22"/>
+        </w:rPr>
+        <w:t>bic</w:t>
+      </w:r>
+      <w:proofErr w:type="spellEnd"/>
+      <w:r>
+        <w:rPr>
+          <w:sz w:val="22"/>
+          <w:szCs w:val="22"/>
+        </w:rPr>
+        <w:t>, lasso, bootstrapped lasso</w:t>
+      </w:r>
+      <w:r>
+        <w:rPr>
+          <w:sz w:val="22"/>
+          <w:szCs w:val="22"/>
+        </w:rPr>
+        <w:t>, EHW</w:t>
+      </w:r>
+      <w:r>
+        <w:rPr>
+          <w:sz w:val="22"/>
+          <w:szCs w:val="22"/>
+        </w:rPr>
+        <w:t>)</w:t>
+      </w:r>
+    </w:p>
+    <w:p>
+      <w:pPr>
+        <w:pStyle w:val="Heading2"/>
+        <w:rPr>
+          <w:sz w:val="22"/>
+          <w:szCs w:val="22"/>
+        </w:rPr>
+      </w:pPr>
+      <w:r>
+        <w:rPr>
+          <w:sz w:val="22"/>
+          <w:szCs w:val="22"/>
+        </w:rPr>
+        <w:t>Model Diagnostics</w:t>
+      </w:r>
+      <w:r>
+        <w:rPr>
+          <w:sz w:val="22"/>
+          <w:szCs w:val="22"/>
+        </w:rPr>
+        <w:t xml:space="preserve"> </w:t>
+      </w:r>
+    </w:p>
+    <w:p>
+      <w:r>
+        <w:t>We will utilize l</w:t>
+      </w:r>
+      <w:r>
+        <w:t>everage scores, outliers, Cook’s distance, variance inflation factor (VIF) and residual analysis</w:t>
+      </w:r>
+      <w:r>
+        <w:t xml:space="preserve"> to examine each proposed model</w:t>
+      </w:r>
+      <w:r>
+        <w:t xml:space="preserve">. We want to identify influential observations in the dataset that may be driving the results of the analysis. VIF is an indicator of multicollinearity. Visualizing the residuals in a </w:t>
+      </w:r>
+      <w:proofErr w:type="spellStart"/>
+      <w:r>
+        <w:t>QQplot</w:t>
+      </w:r>
+      <w:proofErr w:type="spellEnd"/>
+      <w:r>
+        <w:t xml:space="preserve"> allows us to check that the residuals are normally distributed.</w:t>
+      </w:r>
+    </w:p>
+    <w:p>
+      <w:pPr>
+        <w:pStyle w:val="Heading2"/>
+        <w:rPr>
+          <w:sz w:val="22"/>
+          <w:szCs w:val="22"/>
+        </w:rPr>
+      </w:pPr>
+      <w:r>
+        <w:rPr>
+          <w:sz w:val="22"/>
+          <w:szCs w:val="22"/>
+        </w:rPr>
+        <w:t>Final Regression Model</w:t>
+      </w:r>
+    </w:p>
+    <w:p>
+      <w:pPr>
+        <w:pStyle w:val="Heading2"/>
+        <w:rPr>
+          <w:sz w:val="22"/>
+          <w:szCs w:val="22"/>
+        </w:rPr>
+      </w:pPr>
+      <w:r>
+        <w:rPr>
+          <w:sz w:val="22"/>
+          <w:szCs w:val="22"/>
+        </w:rPr>
+        <w:t>Additional Work</w:t>
       </w:r>
     </w:p>
     <w:p>
       <w:pPr>
         <w:pStyle w:val="Heading1"/>
-      </w:pPr>
-      <w:r>
-        <w:t>Project Goals</w:t>
-      </w:r>
-    </w:p>
-    <w:p>
-      <w:pPr>
-        <w:pStyle w:val="Heading2"/>
-      </w:pPr>
-      <w:r>
-        <w:t>Data</w:t>
-      </w:r>
-    </w:p>
-    <w:p>
-      <w:pPr>
-        <w:pStyle w:val="Heading2"/>
-      </w:pPr>
-      <w:r>
-        <w:t>Analysis Topics</w:t>
-      </w:r>
-    </w:p>
-    <w:p>
-      <w:pPr>
-        <w:pStyle w:val="Heading2"/>
-      </w:pPr>
-      <w:r>
-        <w:t>Model Diagnostics</w:t>
-      </w:r>
-    </w:p>
-    <w:p>
-      <w:pPr>
-        <w:pStyle w:val="Heading2"/>
-      </w:pPr>
-      <w:r>
-        <w:t>Final Regression Model</w:t>
-      </w:r>
-    </w:p>
-    <w:p>
-      <w:pPr>
-        <w:pStyle w:val="Heading2"/>
-      </w:pPr>
-      <w:r>
-        <w:t>Additional Work</w:t>
-      </w:r>
-    </w:p>
-    <w:p>
-      <w:pPr>
-        <w:pStyle w:val="Heading1"/>
-      </w:pPr>
-      <w:r>
+        <w:rPr>
+          <w:sz w:val="22"/>
+          <w:szCs w:val="22"/>
+        </w:rPr>
+      </w:pPr>
+      <w:r>
+        <w:rPr>
+          <w:sz w:val="22"/>
+          <w:szCs w:val="22"/>
+        </w:rPr>
         <w:t>Conclusion</w:t>
       </w:r>
     </w:p>
     <w:p>
       <w:pPr>
         <w:ind w:firstLine="202"/>
-      </w:pPr>
-      <w:r>
-        <w:t xml:space="preserve">Statistical significance testing in machine learning is an underused model comparison tool that can lead to more reliable model selection and strengthen ML research. </w:t>
-      </w:r>
-      <w:r>
-        <w:t xml:space="preserve">We’ve </w:t>
-      </w:r>
+        <w:rPr>
+          <w:sz w:val="22"/>
+          <w:szCs w:val="22"/>
+        </w:rPr>
+      </w:pPr>
+      <w:r>
+        <w:rPr>
+          <w:sz w:val="22"/>
+          <w:szCs w:val="22"/>
+        </w:rPr>
+        <w:t xml:space="preserve">Statistical significance testing in machine learning is an underused model comparison tool that can lead to more reliable model selection and strengthen ML research. We’ve </w:t>
+      </w:r>
+    </w:p>
+    <w:p>
+      <w:pPr>
+        <w:ind w:firstLine="202"/>
+      </w:pPr>
+    </w:p>
+    <w:p>
+      <w:pPr>
+        <w:ind w:firstLine="202"/>
+      </w:pPr>
+    </w:p>
+    <w:p>
+      <w:pPr>
+        <w:ind w:firstLine="202"/>
+        <w:rPr>
+          <w:sz w:val="18"/>
+          <w:szCs w:val="18"/>
+        </w:rPr>
+      </w:pPr>
+    </w:p>
+    <w:p>
+      <w:pPr>
+        <w:ind w:firstLine="202"/>
+      </w:pPr>
+    </w:p>
+    <w:p>
+      <w:pPr>
+        <w:ind w:firstLine="202"/>
+      </w:pPr>
+    </w:p>
+    <w:p>
+      <w:pPr>
+        <w:ind w:firstLine="202"/>
+      </w:pPr>
+    </w:p>
+    <w:p>
+      <w:pPr>
+        <w:ind w:firstLine="202"/>
+      </w:pPr>
+    </w:p>
+    <w:p>
+      <w:pPr>
+        <w:ind w:firstLine="202"/>
+      </w:pPr>
+    </w:p>
+    <w:p>
+      <w:pPr>
+        <w:ind w:firstLine="202"/>
+      </w:pPr>
+    </w:p>
+    <w:p>
+      <w:pPr>
+        <w:ind w:firstLine="202"/>
+      </w:pPr>
+    </w:p>
+    <w:p>
+      <w:pPr>
+        <w:ind w:firstLine="202"/>
+      </w:pPr>
+    </w:p>
+    <w:p>
+      <w:pPr>
+        <w:ind w:firstLine="202"/>
+      </w:pPr>
+    </w:p>
+    <w:p>
+      <w:pPr>
+        <w:ind w:firstLine="202"/>
+      </w:pPr>
+    </w:p>
+    <w:p>
+      <w:pPr>
+        <w:ind w:firstLine="202"/>
+      </w:pPr>
+    </w:p>
+    <w:p>
+      <w:pPr>
+        <w:ind w:firstLine="202"/>
+      </w:pPr>
+    </w:p>
+    <w:p>
+      <w:pPr>
+        <w:ind w:firstLine="202"/>
+      </w:pPr>
+    </w:p>
+    <w:p>
+      <w:pPr>
+        <w:ind w:firstLine="202"/>
+      </w:pPr>
+    </w:p>
+    <w:p>
+      <w:pPr>
+        <w:ind w:firstLine="202"/>
+      </w:pPr>
+    </w:p>
+    <w:p>
+      <w:pPr>
+        <w:ind w:firstLine="202"/>
+      </w:pPr>
+    </w:p>
+    <w:p>
+      <w:pPr>
+        <w:ind w:firstLine="202"/>
+      </w:pPr>
+    </w:p>
+    <w:p>
+      <w:pPr>
+        <w:ind w:firstLine="202"/>
+      </w:pPr>
+    </w:p>
+    <w:p>
+      <w:pPr>
+        <w:ind w:firstLine="202"/>
+      </w:pPr>
+    </w:p>
+    <w:p>
+      <w:pPr>
+        <w:ind w:firstLine="202"/>
+      </w:pPr>
+    </w:p>
+    <w:p>
+      <w:pPr>
+        <w:ind w:firstLine="202"/>
+      </w:pPr>
+    </w:p>
+    <w:p>
+      <w:pPr>
+        <w:ind w:firstLine="202"/>
+      </w:pPr>
+    </w:p>
+    <w:p>
+      <w:pPr>
+        <w:ind w:firstLine="202"/>
+      </w:pPr>
+    </w:p>
+    <w:p>
+      <w:pPr>
+        <w:ind w:firstLine="202"/>
+      </w:pPr>
+    </w:p>
+    <w:p>
+      <w:pPr>
+        <w:ind w:firstLine="202"/>
+      </w:pPr>
+    </w:p>
+    <w:p>
+      <w:pPr>
+        <w:ind w:firstLine="202"/>
+      </w:pPr>
+    </w:p>
+    <w:p>
+      <w:pPr>
+        <w:ind w:firstLine="202"/>
+      </w:pPr>
+    </w:p>
+    <w:p>
+      <w:pPr>
+        <w:ind w:firstLine="202"/>
+      </w:pPr>
+    </w:p>
+    <w:p>
+      <w:pPr>
+        <w:ind w:firstLine="202"/>
+      </w:pPr>
+    </w:p>
+    <w:p>
+      <w:pPr>
+        <w:ind w:firstLine="202"/>
+      </w:pPr>
+    </w:p>
+    <w:p>
+      <w:pPr>
+        <w:ind w:firstLine="202"/>
+      </w:pPr>
+    </w:p>
+    <w:p>
+      <w:pPr>
+        <w:ind w:firstLine="202"/>
+      </w:pPr>
+    </w:p>
+    <w:p>
+      <w:pPr>
+        <w:ind w:firstLine="202"/>
+      </w:pPr>
+    </w:p>
+    <w:p>
+      <w:pPr>
+        <w:ind w:firstLine="202"/>
+      </w:pPr>
+    </w:p>
+    <w:p>
+      <w:pPr>
+        <w:ind w:firstLine="202"/>
+      </w:pPr>
+    </w:p>
+    <w:p>
+      <w:pPr>
+        <w:ind w:firstLine="202"/>
+      </w:pPr>
+    </w:p>
+    <w:p>
+      <w:pPr>
+        <w:ind w:firstLine="202"/>
+      </w:pPr>
+    </w:p>
+    <w:p>
+      <w:pPr>
+        <w:ind w:firstLine="202"/>
+      </w:pPr>
+    </w:p>
+    <w:p>
+      <w:pPr>
+        <w:ind w:firstLine="202"/>
+      </w:pPr>
+    </w:p>
+    <w:p>
+      <w:pPr>
+        <w:ind w:firstLine="202"/>
+      </w:pPr>
+    </w:p>
+    <w:p>
+      <w:pPr>
+        <w:ind w:firstLine="202"/>
+      </w:pPr>
+    </w:p>
+    <w:p>
+      <w:pPr>
+        <w:ind w:firstLine="202"/>
+      </w:pPr>
+    </w:p>
+    <w:p>
+      <w:pPr>
+        <w:ind w:firstLine="202"/>
+      </w:pPr>
+    </w:p>
+    <w:p>
+      <w:pPr>
+        <w:ind w:firstLine="202"/>
+      </w:pPr>
+    </w:p>
+    <w:p>
+      <w:pPr>
+        <w:ind w:firstLine="202"/>
+      </w:pPr>
+    </w:p>
+    <w:p>
+      <w:pPr>
+        <w:ind w:firstLine="202"/>
+      </w:pPr>
+    </w:p>
+    <w:p>
+      <w:pPr>
+        <w:ind w:firstLine="202"/>
+      </w:pPr>
+    </w:p>
+    <w:p>
+      <w:pPr>
+        <w:ind w:firstLine="202"/>
+      </w:pPr>
+    </w:p>
+    <w:p>
+      <w:pPr>
+        <w:ind w:firstLine="202"/>
+      </w:pPr>
+    </w:p>
+    <w:p>
+      <w:pPr>
+        <w:ind w:firstLine="202"/>
+      </w:pPr>
+    </w:p>
+    <w:p>
+      <w:pPr>
+        <w:ind w:firstLine="202"/>
+      </w:pPr>
+    </w:p>
+    <w:p>
+      <w:pPr>
+        <w:ind w:firstLine="202"/>
+      </w:pPr>
+    </w:p>
+    <w:p>
+      <w:pPr>
+        <w:ind w:firstLine="202"/>
+      </w:pPr>
+    </w:p>
+    <w:p>
+      <w:pPr>
+        <w:ind w:firstLine="202"/>
+      </w:pPr>
+    </w:p>
+    <w:p>
+      <w:pPr>
+        <w:ind w:firstLine="202"/>
+      </w:pPr>
+    </w:p>
+    <w:p>
+      <w:pPr>
+        <w:ind w:firstLine="202"/>
+      </w:pPr>
+    </w:p>
+    <w:p>
+      <w:pPr>
+        <w:ind w:firstLine="202"/>
+      </w:pPr>
+    </w:p>
+    <w:p>
+      <w:pPr>
+        <w:ind w:firstLine="202"/>
+      </w:pPr>
+    </w:p>
+    <w:p>
+      <w:pPr>
+        <w:ind w:firstLine="202"/>
+      </w:pPr>
+    </w:p>
+    <w:p>
+      <w:pPr>
+        <w:ind w:firstLine="202"/>
+      </w:pPr>
+    </w:p>
+    <w:p>
+      <w:pPr>
+        <w:ind w:firstLine="202"/>
+      </w:pPr>
+    </w:p>
+    <w:p>
+      <w:pPr>
+        <w:ind w:firstLine="202"/>
+      </w:pPr>
+    </w:p>
+    <w:p>
+      <w:pPr>
+        <w:ind w:firstLine="202"/>
+      </w:pPr>
+    </w:p>
+    <w:p>
+      <w:pPr>
+        <w:ind w:firstLine="202"/>
+      </w:pPr>
+    </w:p>
+    <w:p>
+      <w:pPr>
+        <w:ind w:firstLine="202"/>
+      </w:pPr>
+    </w:p>
+    <w:p>
+      <w:pPr>
+        <w:ind w:firstLine="202"/>
+      </w:pPr>
+    </w:p>
+    <w:p>
+      <w:pPr>
+        <w:ind w:firstLine="202"/>
+      </w:pPr>
+    </w:p>
+    <w:p>
+      <w:pPr>
+        <w:ind w:firstLine="202"/>
+      </w:pPr>
+    </w:p>
+    <w:p>
+      <w:pPr>
+        <w:ind w:firstLine="202"/>
+      </w:pPr>
+    </w:p>
+    <w:p>
+      <w:pPr>
+        <w:ind w:firstLine="202"/>
+      </w:pPr>
+    </w:p>
+    <w:p>
+      <w:pPr>
+        <w:ind w:firstLine="202"/>
+      </w:pPr>
+    </w:p>
+    <w:p>
+      <w:pPr>
+        <w:ind w:firstLine="202"/>
+      </w:pPr>
+    </w:p>
+    <w:p>
+      <w:pPr>
+        <w:ind w:firstLine="202"/>
+      </w:pPr>
+    </w:p>
+    <w:p>
+      <w:pPr>
+        <w:ind w:firstLine="202"/>
+      </w:pPr>
+    </w:p>
+    <w:p>
+      <w:pPr>
+        <w:ind w:firstLine="202"/>
+      </w:pPr>
+    </w:p>
+    <w:p>
+      <w:pPr>
+        <w:ind w:firstLine="202"/>
+      </w:pPr>
+    </w:p>
+    <w:p>
+      <w:pPr>
+        <w:ind w:firstLine="202"/>
+      </w:pPr>
+    </w:p>
+    <w:p>
+      <w:pPr>
+        <w:ind w:firstLine="202"/>
+      </w:pPr>
+    </w:p>
+    <w:p>
+      <w:pPr>
+        <w:ind w:firstLine="202"/>
+      </w:pPr>
+    </w:p>
+    <w:p>
+      <w:pPr>
+        <w:ind w:firstLine="202"/>
+      </w:pPr>
+    </w:p>
+    <w:p>
+      <w:pPr>
+        <w:ind w:firstLine="202"/>
+      </w:pPr>
+    </w:p>
+    <w:p>
+      <w:pPr>
+        <w:ind w:firstLine="202"/>
+      </w:pPr>
+    </w:p>
+    <w:p>
+      <w:pPr>
+        <w:ind w:firstLine="202"/>
+      </w:pPr>
+    </w:p>
+    <w:p>
+      <w:pPr>
+        <w:ind w:firstLine="202"/>
+      </w:pPr>
+    </w:p>
+    <w:p>
+      <w:pPr>
+        <w:ind w:firstLine="202"/>
+      </w:pPr>
+    </w:p>
+    <w:p>
+      <w:pPr>
+        <w:ind w:firstLine="202"/>
+      </w:pPr>
+    </w:p>
+    <w:p>
+      <w:pPr>
+        <w:ind w:firstLine="202"/>
+      </w:pPr>
+    </w:p>
+    <w:p>
+      <w:pPr>
+        <w:ind w:firstLine="202"/>
+      </w:pPr>
+    </w:p>
+    <w:p>
+      <w:pPr>
+        <w:ind w:firstLine="202"/>
+      </w:pPr>
+    </w:p>
+    <w:p>
+      <w:pPr>
+        <w:ind w:firstLine="202"/>
+      </w:pPr>
+    </w:p>
+    <w:p>
+      <w:pPr>
+        <w:ind w:firstLine="202"/>
+      </w:pPr>
+    </w:p>
+    <w:p>
+      <w:pPr>
+        <w:ind w:firstLine="202"/>
+      </w:pPr>
+    </w:p>
+    <w:p>
+      <w:pPr>
+        <w:ind w:firstLine="202"/>
+      </w:pPr>
+    </w:p>
+    <w:p>
+      <w:pPr>
+        <w:ind w:firstLine="202"/>
+      </w:pPr>
+    </w:p>
+    <w:p>
+      <w:pPr>
+        <w:ind w:firstLine="202"/>
+      </w:pPr>
+    </w:p>
+    <w:p>
+      <w:pPr>
+        <w:ind w:firstLine="202"/>
+      </w:pPr>
+    </w:p>
+    <w:p>
+      <w:pPr>
+        <w:ind w:firstLine="202"/>
+      </w:pPr>
+    </w:p>
+    <w:p>
+      <w:pPr>
+        <w:ind w:firstLine="202"/>
+      </w:pPr>
+    </w:p>
+    <w:p>
+      <w:pPr>
+        <w:ind w:firstLine="202"/>
+      </w:pPr>
+    </w:p>
+    <w:p>
+      <w:pPr>
+        <w:ind w:firstLine="202"/>
+      </w:pPr>
+    </w:p>
+    <w:p>
+      <w:pPr>
+        <w:ind w:firstLine="202"/>
+      </w:pPr>
     </w:p>
     <w:p>
       <w:pPr>
@@ -879,7 +1546,7 @@
       <w:headerReference w:type="default" r:id="rId11"/>
       <w:pgSz w:w="12240" w:h="15840" w:code="1"/>
       <w:pgMar w:top="1008" w:right="936" w:bottom="810" w:left="936" w:header="432" w:footer="432" w:gutter="0"/>
-      <w:cols w:num="2" w:space="187"/>
+      <w:cols w:space="187"/>
       <w:docGrid w:linePitch="360"/>
     </w:sectPr>
   </w:body>

</xml_diff>